<commit_message>
subida base de datos pagina?
</commit_message>
<xml_diff>
--- a/projects/buscador_juegos/PROPUESTA PROYECTO.docx
+++ b/projects/buscador_juegos/PROPUESTA PROYECTO.docx
@@ -4,39 +4,7 @@
   <w:body>
     <w:p>
       <w:r>
-        <w:t xml:space="preserve">Pagina similar a </w:t>
-      </w:r>
-      <w:proofErr w:type="spellStart"/>
-      <w:r>
-        <w:t>dracotienda</w:t>
-      </w:r>
-      <w:proofErr w:type="spellEnd"/>
-      <w:r>
-        <w:t>/</w:t>
-      </w:r>
-      <w:proofErr w:type="spellStart"/>
-      <w:r>
-        <w:t>dungeon</w:t>
-      </w:r>
-      <w:proofErr w:type="spellEnd"/>
-      <w:r>
-        <w:t xml:space="preserve"> </w:t>
-      </w:r>
-      <w:proofErr w:type="spellStart"/>
-      <w:r>
-        <w:t>Marvels</w:t>
-      </w:r>
-      <w:proofErr w:type="spellEnd"/>
-      <w:r>
-        <w:t>/</w:t>
-      </w:r>
-      <w:proofErr w:type="spellStart"/>
-      <w:r>
-        <w:t>generacion</w:t>
-      </w:r>
-      <w:proofErr w:type="spellEnd"/>
-      <w:r>
-        <w:t xml:space="preserve"> X</w:t>
+        <w:t>Pagina similar a dracotienda/dungeon Marvels/generacion X</w:t>
       </w:r>
     </w:p>
     <w:p/>
@@ -61,14 +29,299 @@
         <w:pStyle w:val="Ttulo2"/>
       </w:pPr>
       <w:r>
-        <w:t xml:space="preserve">  </w:t>
-      </w:r>
-      <w:proofErr w:type="gramStart"/>
-      <w:r>
-        <w:t>PAGINA JUEGO (Plantilla y cuando eliges juego muestra los datos de ese juego) o una para cada juego?</w:t>
-      </w:r>
-      <w:proofErr w:type="gramEnd"/>
-    </w:p>
+        <w:t xml:space="preserve">  PAGINA JUEGO (Plantilla y cuando eliges juego muestra los datos de ese juego) o una para cada juego?</w:t>
+      </w:r>
+    </w:p>
+    <w:p>
+      <w:r>
+        <w:t>Pagina principal</w:t>
+      </w:r>
+    </w:p>
+    <w:p>
+      <w:hyperlink r:id="rId5" w:history="1">
+        <w:r>
+          <w:rPr>
+            <w:rStyle w:val="Hipervnculo"/>
+          </w:rPr>
+          <w:t>https://www.generacionx.es/juegos-de-mesa</w:t>
+        </w:r>
+      </w:hyperlink>
+    </w:p>
+    <w:p>
+      <w:hyperlink r:id="rId6" w:history="1">
+        <w:r>
+          <w:rPr>
+            <w:rStyle w:val="Hipervnculo"/>
+          </w:rPr>
+          <w:t>https://dungeonmarvels.com/</w:t>
+        </w:r>
+      </w:hyperlink>
+    </w:p>
+    <w:p/>
+    <w:p>
+      <w:r>
+        <w:drawing>
+          <wp:inline distT="0" distB="0" distL="0" distR="0" wp14:anchorId="3A3E9785" wp14:editId="7F7BF79C">
+            <wp:extent cx="5759450" cy="2726055"/>
+            <wp:effectExtent l="0" t="0" r="0" b="0"/>
+            <wp:docPr id="1692190980" name="Imagen 1"/>
+            <wp:cNvGraphicFramePr>
+              <a:graphicFrameLocks xmlns:a="http://schemas.openxmlformats.org/drawingml/2006/main" noChangeAspect="1"/>
+            </wp:cNvGraphicFramePr>
+            <a:graphic xmlns:a="http://schemas.openxmlformats.org/drawingml/2006/main">
+              <a:graphicData uri="http://schemas.openxmlformats.org/drawingml/2006/picture">
+                <pic:pic xmlns:pic="http://schemas.openxmlformats.org/drawingml/2006/picture">
+                  <pic:nvPicPr>
+                    <pic:cNvPr id="1692190980" name=""/>
+                    <pic:cNvPicPr/>
+                  </pic:nvPicPr>
+                  <pic:blipFill>
+                    <a:blip r:embed="rId7"/>
+                    <a:stretch>
+                      <a:fillRect/>
+                    </a:stretch>
+                  </pic:blipFill>
+                  <pic:spPr>
+                    <a:xfrm>
+                      <a:off x="0" y="0"/>
+                      <a:ext cx="5759450" cy="2726055"/>
+                    </a:xfrm>
+                    <a:prstGeom prst="rect">
+                      <a:avLst/>
+                    </a:prstGeom>
+                  </pic:spPr>
+                </pic:pic>
+              </a:graphicData>
+            </a:graphic>
+          </wp:inline>
+        </w:drawing>
+      </w:r>
+    </w:p>
+    <w:p>
+      <w:r>
+        <w:lastRenderedPageBreak/>
+        <w:drawing>
+          <wp:inline distT="0" distB="0" distL="0" distR="0" wp14:anchorId="7FDB56EE" wp14:editId="6B5E8E91">
+            <wp:extent cx="5759450" cy="3519170"/>
+            <wp:effectExtent l="0" t="0" r="0" b="5080"/>
+            <wp:docPr id="878911525" name="Imagen 1"/>
+            <wp:cNvGraphicFramePr>
+              <a:graphicFrameLocks xmlns:a="http://schemas.openxmlformats.org/drawingml/2006/main" noChangeAspect="1"/>
+            </wp:cNvGraphicFramePr>
+            <a:graphic xmlns:a="http://schemas.openxmlformats.org/drawingml/2006/main">
+              <a:graphicData uri="http://schemas.openxmlformats.org/drawingml/2006/picture">
+                <pic:pic xmlns:pic="http://schemas.openxmlformats.org/drawingml/2006/picture">
+                  <pic:nvPicPr>
+                    <pic:cNvPr id="878911525" name=""/>
+                    <pic:cNvPicPr/>
+                  </pic:nvPicPr>
+                  <pic:blipFill>
+                    <a:blip r:embed="rId8"/>
+                    <a:stretch>
+                      <a:fillRect/>
+                    </a:stretch>
+                  </pic:blipFill>
+                  <pic:spPr>
+                    <a:xfrm>
+                      <a:off x="0" y="0"/>
+                      <a:ext cx="5759450" cy="3519170"/>
+                    </a:xfrm>
+                    <a:prstGeom prst="rect">
+                      <a:avLst/>
+                    </a:prstGeom>
+                  </pic:spPr>
+                </pic:pic>
+              </a:graphicData>
+            </a:graphic>
+          </wp:inline>
+        </w:drawing>
+      </w:r>
+    </w:p>
+    <w:p/>
+    <w:p>
+      <w:r>
+        <w:t>Pagina de producto</w:t>
+      </w:r>
+    </w:p>
+    <w:p>
+      <w:r>
+        <w:drawing>
+          <wp:inline distT="0" distB="0" distL="0" distR="0" wp14:anchorId="51834A61" wp14:editId="66875F0D">
+            <wp:extent cx="5759450" cy="2338070"/>
+            <wp:effectExtent l="0" t="0" r="0" b="5080"/>
+            <wp:docPr id="714992512" name="Imagen 1"/>
+            <wp:cNvGraphicFramePr>
+              <a:graphicFrameLocks xmlns:a="http://schemas.openxmlformats.org/drawingml/2006/main" noChangeAspect="1"/>
+            </wp:cNvGraphicFramePr>
+            <a:graphic xmlns:a="http://schemas.openxmlformats.org/drawingml/2006/main">
+              <a:graphicData uri="http://schemas.openxmlformats.org/drawingml/2006/picture">
+                <pic:pic xmlns:pic="http://schemas.openxmlformats.org/drawingml/2006/picture">
+                  <pic:nvPicPr>
+                    <pic:cNvPr id="714992512" name=""/>
+                    <pic:cNvPicPr/>
+                  </pic:nvPicPr>
+                  <pic:blipFill>
+                    <a:blip r:embed="rId9"/>
+                    <a:stretch>
+                      <a:fillRect/>
+                    </a:stretch>
+                  </pic:blipFill>
+                  <pic:spPr>
+                    <a:xfrm>
+                      <a:off x="0" y="0"/>
+                      <a:ext cx="5759450" cy="2338070"/>
+                    </a:xfrm>
+                    <a:prstGeom prst="rect">
+                      <a:avLst/>
+                    </a:prstGeom>
+                  </pic:spPr>
+                </pic:pic>
+              </a:graphicData>
+            </a:graphic>
+          </wp:inline>
+        </w:drawing>
+      </w:r>
+    </w:p>
+    <w:p>
+      <w:r>
+        <w:lastRenderedPageBreak/>
+        <w:drawing>
+          <wp:inline distT="0" distB="0" distL="0" distR="0" wp14:anchorId="7206794F" wp14:editId="5BFFB92F">
+            <wp:extent cx="5759450" cy="3739515"/>
+            <wp:effectExtent l="0" t="0" r="0" b="0"/>
+            <wp:docPr id="303429103" name="Imagen 1"/>
+            <wp:cNvGraphicFramePr>
+              <a:graphicFrameLocks xmlns:a="http://schemas.openxmlformats.org/drawingml/2006/main" noChangeAspect="1"/>
+            </wp:cNvGraphicFramePr>
+            <a:graphic xmlns:a="http://schemas.openxmlformats.org/drawingml/2006/main">
+              <a:graphicData uri="http://schemas.openxmlformats.org/drawingml/2006/picture">
+                <pic:pic xmlns:pic="http://schemas.openxmlformats.org/drawingml/2006/picture">
+                  <pic:nvPicPr>
+                    <pic:cNvPr id="303429103" name=""/>
+                    <pic:cNvPicPr/>
+                  </pic:nvPicPr>
+                  <pic:blipFill>
+                    <a:blip r:embed="rId10"/>
+                    <a:stretch>
+                      <a:fillRect/>
+                    </a:stretch>
+                  </pic:blipFill>
+                  <pic:spPr>
+                    <a:xfrm>
+                      <a:off x="0" y="0"/>
+                      <a:ext cx="5759450" cy="3739515"/>
+                    </a:xfrm>
+                    <a:prstGeom prst="rect">
+                      <a:avLst/>
+                    </a:prstGeom>
+                  </pic:spPr>
+                </pic:pic>
+              </a:graphicData>
+            </a:graphic>
+          </wp:inline>
+        </w:drawing>
+      </w:r>
+    </w:p>
+    <w:p>
+      <w:pPr>
+        <w:spacing w:line="259" w:lineRule="auto"/>
+      </w:pPr>
+      <w:r>
+        <w:br w:type="page"/>
+      </w:r>
+    </w:p>
+    <w:p>
+      <w:r>
+        <w:lastRenderedPageBreak/>
+        <w:t>Menú usuario (mucho más sencillo, con menos cosas)</w:t>
+      </w:r>
+    </w:p>
+    <w:p>
+      <w:r>
+        <w:drawing>
+          <wp:inline distT="0" distB="0" distL="0" distR="0" wp14:anchorId="6AFE3D28" wp14:editId="367D1A66">
+            <wp:extent cx="3781953" cy="6639852"/>
+            <wp:effectExtent l="0" t="0" r="9525" b="8890"/>
+            <wp:docPr id="679344831" name="Imagen 1"/>
+            <wp:cNvGraphicFramePr>
+              <a:graphicFrameLocks xmlns:a="http://schemas.openxmlformats.org/drawingml/2006/main" noChangeAspect="1"/>
+            </wp:cNvGraphicFramePr>
+            <a:graphic xmlns:a="http://schemas.openxmlformats.org/drawingml/2006/main">
+              <a:graphicData uri="http://schemas.openxmlformats.org/drawingml/2006/picture">
+                <pic:pic xmlns:pic="http://schemas.openxmlformats.org/drawingml/2006/picture">
+                  <pic:nvPicPr>
+                    <pic:cNvPr id="679344831" name=""/>
+                    <pic:cNvPicPr/>
+                  </pic:nvPicPr>
+                  <pic:blipFill>
+                    <a:blip r:embed="rId11"/>
+                    <a:stretch>
+                      <a:fillRect/>
+                    </a:stretch>
+                  </pic:blipFill>
+                  <pic:spPr>
+                    <a:xfrm>
+                      <a:off x="0" y="0"/>
+                      <a:ext cx="3781953" cy="6639852"/>
+                    </a:xfrm>
+                    <a:prstGeom prst="rect">
+                      <a:avLst/>
+                    </a:prstGeom>
+                  </pic:spPr>
+                </pic:pic>
+              </a:graphicData>
+            </a:graphic>
+          </wp:inline>
+        </w:drawing>
+      </w:r>
+    </w:p>
+    <w:p/>
+    <w:p/>
+    <w:p/>
+    <w:p>
+      <w:r>
+        <w:lastRenderedPageBreak/>
+        <w:t xml:space="preserve">Creo que primero debemos hacer una simple lista del historial y luego implementar el filtro por fecha. Poco a poco, iterando xD </w:t>
+      </w:r>
+      <w:r>
+        <w:drawing>
+          <wp:inline distT="0" distB="0" distL="0" distR="0" wp14:anchorId="7B840FE8" wp14:editId="4DA96065">
+            <wp:extent cx="5759450" cy="2425700"/>
+            <wp:effectExtent l="0" t="0" r="0" b="0"/>
+            <wp:docPr id="1526606132" name="Imagen 1"/>
+            <wp:cNvGraphicFramePr>
+              <a:graphicFrameLocks xmlns:a="http://schemas.openxmlformats.org/drawingml/2006/main" noChangeAspect="1"/>
+            </wp:cNvGraphicFramePr>
+            <a:graphic xmlns:a="http://schemas.openxmlformats.org/drawingml/2006/main">
+              <a:graphicData uri="http://schemas.openxmlformats.org/drawingml/2006/picture">
+                <pic:pic xmlns:pic="http://schemas.openxmlformats.org/drawingml/2006/picture">
+                  <pic:nvPicPr>
+                    <pic:cNvPr id="1526606132" name=""/>
+                    <pic:cNvPicPr/>
+                  </pic:nvPicPr>
+                  <pic:blipFill>
+                    <a:blip r:embed="rId12"/>
+                    <a:stretch>
+                      <a:fillRect/>
+                    </a:stretch>
+                  </pic:blipFill>
+                  <pic:spPr>
+                    <a:xfrm>
+                      <a:off x="0" y="0"/>
+                      <a:ext cx="5759450" cy="2425700"/>
+                    </a:xfrm>
+                    <a:prstGeom prst="rect">
+                      <a:avLst/>
+                    </a:prstGeom>
+                  </pic:spPr>
+                </pic:pic>
+              </a:graphicData>
+            </a:graphic>
+          </wp:inline>
+        </w:drawing>
+      </w:r>
+    </w:p>
+    <w:p/>
     <w:p>
       <w:pPr>
         <w:pStyle w:val="Ttulo2"/>
@@ -82,26 +335,16 @@
         <w:pStyle w:val="Ttulo3"/>
       </w:pPr>
       <w:r>
-        <w:t xml:space="preserve">    eliminar </w:t>
-      </w:r>
-      <w:proofErr w:type="spellStart"/>
-      <w:r>
-        <w:t>articulos</w:t>
-      </w:r>
-      <w:proofErr w:type="spellEnd"/>
+        <w:t xml:space="preserve">    eliminar articulos</w:t>
+      </w:r>
     </w:p>
     <w:p>
       <w:pPr>
         <w:pStyle w:val="Ttulo3"/>
       </w:pPr>
       <w:r>
-        <w:t xml:space="preserve">    añadir </w:t>
-      </w:r>
-      <w:proofErr w:type="spellStart"/>
-      <w:r>
-        <w:t>articulos</w:t>
-      </w:r>
-      <w:proofErr w:type="spellEnd"/>
+        <w:t xml:space="preserve">    añadir articulos</w:t>
+      </w:r>
     </w:p>
     <w:p>
       <w:pPr>
@@ -164,15 +407,7 @@
         <w:pStyle w:val="Ttulo3"/>
       </w:pPr>
       <w:r>
-        <w:t xml:space="preserve">    básico. </w:t>
-      </w:r>
-      <w:proofErr w:type="spellStart"/>
-      <w:r>
-        <w:t>click</w:t>
-      </w:r>
-      <w:proofErr w:type="spellEnd"/>
-      <w:r>
-        <w:t xml:space="preserve"> "+" para añadir como si fuera pedido</w:t>
+        <w:t xml:space="preserve">    básico. click "+" para añadir como si fuera pedido</w:t>
       </w:r>
     </w:p>
     <w:p>
@@ -196,7 +431,13 @@
         <w:pStyle w:val="Ttulo1"/>
       </w:pPr>
       <w:r>
+        <w:lastRenderedPageBreak/>
         <w:t>BASES DATOS</w:t>
+      </w:r>
+    </w:p>
+    <w:p>
+      <w:r>
+        <w:t>“ * ” significa que es la principa de la tabla, la obligatoria o con la que se relacionarían con las otras. Vamos, las importantes.</w:t>
       </w:r>
     </w:p>
     <w:p>
@@ -236,13 +477,8 @@
             <w:pPr>
               <w:pStyle w:val="Sinespaciado"/>
             </w:pPr>
-            <w:proofErr w:type="spellStart"/>
             <w:r>
-              <w:t>Idarticulo</w:t>
-            </w:r>
-            <w:proofErr w:type="spellEnd"/>
-            <w:r>
-              <w:t>*</w:t>
+              <w:t>Idarticulo*</w:t>
             </w:r>
           </w:p>
         </w:tc>
@@ -280,11 +516,9 @@
             <w:pPr>
               <w:pStyle w:val="Sinespaciado"/>
             </w:pPr>
-            <w:proofErr w:type="spellStart"/>
             <w:r>
               <w:t>jugadoresmin</w:t>
             </w:r>
-            <w:proofErr w:type="spellEnd"/>
           </w:p>
         </w:tc>
         <w:tc>
@@ -295,11 +529,9 @@
             <w:pPr>
               <w:pStyle w:val="Sinespaciado"/>
             </w:pPr>
-            <w:proofErr w:type="spellStart"/>
             <w:r>
               <w:t>jugadoresmax</w:t>
             </w:r>
-            <w:proofErr w:type="spellEnd"/>
           </w:p>
         </w:tc>
         <w:tc>
@@ -356,14 +588,8 @@
             <w:pPr>
               <w:pStyle w:val="Sinespaciado"/>
             </w:pPr>
-            <w:proofErr w:type="spellStart"/>
             <w:r>
-              <w:lastRenderedPageBreak/>
-              <w:t>Idcuenta</w:t>
-            </w:r>
-            <w:proofErr w:type="spellEnd"/>
-            <w:r>
-              <w:t>*</w:t>
+              <w:t>Idcuenta*</w:t>
             </w:r>
           </w:p>
         </w:tc>
@@ -446,6 +672,9 @@
       <w:r>
         <w:t xml:space="preserve">  HISTORIAL PEDIDOS</w:t>
       </w:r>
+      <w:r>
+        <w:t xml:space="preserve"> (tenemos un historial para nosotros y hacemos filtro para cada usuario en función de su ID de cuenta. Así tenemos una sola tabla en vez de tener una por cada usuario)</w:t>
+      </w:r>
     </w:p>
     <w:p>
       <w:pPr>
@@ -474,13 +703,8 @@
             <w:pPr>
               <w:pStyle w:val="Sinespaciado"/>
             </w:pPr>
-            <w:proofErr w:type="spellStart"/>
             <w:r>
-              <w:t>Idcuenta</w:t>
-            </w:r>
-            <w:proofErr w:type="spellEnd"/>
-            <w:r>
-              <w:t>*</w:t>
+              <w:t>Idcuenta*</w:t>
             </w:r>
           </w:p>
         </w:tc>
@@ -492,11 +716,9 @@
             <w:pPr>
               <w:pStyle w:val="Sinespaciado"/>
             </w:pPr>
-            <w:proofErr w:type="spellStart"/>
             <w:r>
               <w:t>Idcompra</w:t>
             </w:r>
-            <w:proofErr w:type="spellEnd"/>
           </w:p>
         </w:tc>
         <w:tc>
@@ -643,6 +865,230 @@
 <file path=word/numbering.xml><?xml version="1.0" encoding="utf-8"?>
 <w:numbering xmlns:wpc="http://schemas.microsoft.com/office/word/2010/wordprocessingCanvas" xmlns:cx="http://schemas.microsoft.com/office/drawing/2014/chartex" xmlns:cx1="http://schemas.microsoft.com/office/drawing/2015/9/8/chartex" xmlns:cx2="http://schemas.microsoft.com/office/drawing/2015/10/21/chartex" xmlns:cx3="http://schemas.microsoft.com/office/drawing/2016/5/9/chartex" xmlns:cx4="http://schemas.microsoft.com/office/drawing/2016/5/10/chartex" xmlns:cx5="http://schemas.microsoft.com/office/drawing/2016/5/11/chartex" xmlns:cx6="http://schemas.microsoft.com/office/drawing/2016/5/12/chartex" xmlns:cx7="http://schemas.microsoft.com/office/drawing/2016/5/13/chartex" xmlns:cx8="http://schemas.microsoft.com/office/drawing/2016/5/14/chartex" xmlns:mc="http://schemas.openxmlformats.org/markup-compatibility/2006" xmlns:aink="http://schemas.microsoft.com/office/drawing/2016/ink" xmlns:am3d="http://schemas.microsoft.com/office/drawing/2017/model3d" xmlns:o="urn:schemas-microsoft-com:office:office" xmlns:oel="http://schemas.microsoft.com/office/2019/extlst" xmlns:r="http://schemas.openxmlformats.org/officeDocument/2006/relationships" xmlns:m="http://schemas.openxmlformats.org/officeDocument/2006/math" xmlns:v="urn:schemas-microsoft-com:vml" xmlns:wp14="http://schemas.microsoft.com/office/word/2010/wordprocessingDrawing" xmlns:wp="http://schemas.openxmlformats.org/drawingml/2006/wordprocessingDrawing" xmlns:w10="urn:schemas-microsoft-com:office:word" xmlns:w="http://schemas.openxmlformats.org/wordprocessingml/2006/main" xmlns:w14="http://schemas.microsoft.com/office/word/2010/wordml" xmlns:w15="http://schemas.microsoft.com/office/word/2012/wordml" xmlns:w16cex="http://schemas.microsoft.com/office/word/2018/wordml/cex" xmlns:w16cid="http://schemas.microsoft.com/office/word/2016/wordml/cid" xmlns:w16="http://schemas.microsoft.com/office/word/2018/wordml" xmlns:w16du="http://schemas.microsoft.com/office/word/2023/wordml/word16du" xmlns:w16sdtdh="http://schemas.microsoft.com/office/word/2020/wordml/sdtdatahash" xmlns:w16sdtfl="http://schemas.microsoft.com/office/word/2024/wordml/sdtformatlock" xmlns:w16se="http://schemas.microsoft.com/office/word/2015/wordml/symex" xmlns:wpg="http://schemas.microsoft.com/office/word/2010/wordprocessingGroup" xmlns:wpi="http://schemas.microsoft.com/office/word/2010/wordprocessingInk" xmlns:wne="http://schemas.microsoft.com/office/word/2006/wordml" xmlns:wps="http://schemas.microsoft.com/office/word/2010/wordprocessingShape" mc:Ignorable="w14 w15 w16se w16cid w16 w16cex w16sdtdh w16sdtfl w16du wp14">
   <w:abstractNum w:abstractNumId="0" w15:restartNumberingAfterBreak="0">
+    <w:nsid w:val="201A2AD9"/>
+    <w:multiLevelType w:val="hybridMultilevel"/>
+    <w:tmpl w:val="71BEF920"/>
+    <w:lvl w:ilvl="0" w:tplc="D21E562C">
+      <w:numFmt w:val="bullet"/>
+      <w:lvlText w:val=""/>
+      <w:lvlJc w:val="left"/>
+      <w:pPr>
+        <w:ind w:left="720" w:hanging="360"/>
+      </w:pPr>
+      <w:rPr>
+        <w:rFonts w:ascii="Symbol" w:eastAsiaTheme="minorHAnsi" w:hAnsi="Symbol" w:cstheme="minorBidi" w:hint="default"/>
+      </w:rPr>
+    </w:lvl>
+    <w:lvl w:ilvl="1" w:tplc="0C0A0003" w:tentative="1">
+      <w:start w:val="1"/>
+      <w:numFmt w:val="bullet"/>
+      <w:lvlText w:val="o"/>
+      <w:lvlJc w:val="left"/>
+      <w:pPr>
+        <w:ind w:left="1440" w:hanging="360"/>
+      </w:pPr>
+      <w:rPr>
+        <w:rFonts w:ascii="Courier New" w:hAnsi="Courier New" w:cs="Courier New" w:hint="default"/>
+      </w:rPr>
+    </w:lvl>
+    <w:lvl w:ilvl="2" w:tplc="0C0A0005" w:tentative="1">
+      <w:start w:val="1"/>
+      <w:numFmt w:val="bullet"/>
+      <w:lvlText w:val=""/>
+      <w:lvlJc w:val="left"/>
+      <w:pPr>
+        <w:ind w:left="2160" w:hanging="360"/>
+      </w:pPr>
+      <w:rPr>
+        <w:rFonts w:ascii="Wingdings" w:hAnsi="Wingdings" w:hint="default"/>
+      </w:rPr>
+    </w:lvl>
+    <w:lvl w:ilvl="3" w:tplc="0C0A0001" w:tentative="1">
+      <w:start w:val="1"/>
+      <w:numFmt w:val="bullet"/>
+      <w:lvlText w:val=""/>
+      <w:lvlJc w:val="left"/>
+      <w:pPr>
+        <w:ind w:left="2880" w:hanging="360"/>
+      </w:pPr>
+      <w:rPr>
+        <w:rFonts w:ascii="Symbol" w:hAnsi="Symbol" w:hint="default"/>
+      </w:rPr>
+    </w:lvl>
+    <w:lvl w:ilvl="4" w:tplc="0C0A0003" w:tentative="1">
+      <w:start w:val="1"/>
+      <w:numFmt w:val="bullet"/>
+      <w:lvlText w:val="o"/>
+      <w:lvlJc w:val="left"/>
+      <w:pPr>
+        <w:ind w:left="3600" w:hanging="360"/>
+      </w:pPr>
+      <w:rPr>
+        <w:rFonts w:ascii="Courier New" w:hAnsi="Courier New" w:cs="Courier New" w:hint="default"/>
+      </w:rPr>
+    </w:lvl>
+    <w:lvl w:ilvl="5" w:tplc="0C0A0005" w:tentative="1">
+      <w:start w:val="1"/>
+      <w:numFmt w:val="bullet"/>
+      <w:lvlText w:val=""/>
+      <w:lvlJc w:val="left"/>
+      <w:pPr>
+        <w:ind w:left="4320" w:hanging="360"/>
+      </w:pPr>
+      <w:rPr>
+        <w:rFonts w:ascii="Wingdings" w:hAnsi="Wingdings" w:hint="default"/>
+      </w:rPr>
+    </w:lvl>
+    <w:lvl w:ilvl="6" w:tplc="0C0A0001" w:tentative="1">
+      <w:start w:val="1"/>
+      <w:numFmt w:val="bullet"/>
+      <w:lvlText w:val=""/>
+      <w:lvlJc w:val="left"/>
+      <w:pPr>
+        <w:ind w:left="5040" w:hanging="360"/>
+      </w:pPr>
+      <w:rPr>
+        <w:rFonts w:ascii="Symbol" w:hAnsi="Symbol" w:hint="default"/>
+      </w:rPr>
+    </w:lvl>
+    <w:lvl w:ilvl="7" w:tplc="0C0A0003" w:tentative="1">
+      <w:start w:val="1"/>
+      <w:numFmt w:val="bullet"/>
+      <w:lvlText w:val="o"/>
+      <w:lvlJc w:val="left"/>
+      <w:pPr>
+        <w:ind w:left="5760" w:hanging="360"/>
+      </w:pPr>
+      <w:rPr>
+        <w:rFonts w:ascii="Courier New" w:hAnsi="Courier New" w:cs="Courier New" w:hint="default"/>
+      </w:rPr>
+    </w:lvl>
+    <w:lvl w:ilvl="8" w:tplc="0C0A0005" w:tentative="1">
+      <w:start w:val="1"/>
+      <w:numFmt w:val="bullet"/>
+      <w:lvlText w:val=""/>
+      <w:lvlJc w:val="left"/>
+      <w:pPr>
+        <w:ind w:left="6480" w:hanging="360"/>
+      </w:pPr>
+      <w:rPr>
+        <w:rFonts w:ascii="Wingdings" w:hAnsi="Wingdings" w:hint="default"/>
+      </w:rPr>
+    </w:lvl>
+  </w:abstractNum>
+  <w:abstractNum w:abstractNumId="1" w15:restartNumberingAfterBreak="0">
+    <w:nsid w:val="53A22463"/>
+    <w:multiLevelType w:val="hybridMultilevel"/>
+    <w:tmpl w:val="B36A6D9C"/>
+    <w:lvl w:ilvl="0" w:tplc="33465A46">
+      <w:numFmt w:val="bullet"/>
+      <w:lvlText w:val=""/>
+      <w:lvlJc w:val="left"/>
+      <w:pPr>
+        <w:ind w:left="720" w:hanging="360"/>
+      </w:pPr>
+      <w:rPr>
+        <w:rFonts w:ascii="Symbol" w:eastAsiaTheme="minorHAnsi" w:hAnsi="Symbol" w:cstheme="minorBidi" w:hint="default"/>
+      </w:rPr>
+    </w:lvl>
+    <w:lvl w:ilvl="1" w:tplc="0C0A0003" w:tentative="1">
+      <w:start w:val="1"/>
+      <w:numFmt w:val="bullet"/>
+      <w:lvlText w:val="o"/>
+      <w:lvlJc w:val="left"/>
+      <w:pPr>
+        <w:ind w:left="1440" w:hanging="360"/>
+      </w:pPr>
+      <w:rPr>
+        <w:rFonts w:ascii="Courier New" w:hAnsi="Courier New" w:cs="Courier New" w:hint="default"/>
+      </w:rPr>
+    </w:lvl>
+    <w:lvl w:ilvl="2" w:tplc="0C0A0005" w:tentative="1">
+      <w:start w:val="1"/>
+      <w:numFmt w:val="bullet"/>
+      <w:lvlText w:val=""/>
+      <w:lvlJc w:val="left"/>
+      <w:pPr>
+        <w:ind w:left="2160" w:hanging="360"/>
+      </w:pPr>
+      <w:rPr>
+        <w:rFonts w:ascii="Wingdings" w:hAnsi="Wingdings" w:hint="default"/>
+      </w:rPr>
+    </w:lvl>
+    <w:lvl w:ilvl="3" w:tplc="0C0A0001" w:tentative="1">
+      <w:start w:val="1"/>
+      <w:numFmt w:val="bullet"/>
+      <w:lvlText w:val=""/>
+      <w:lvlJc w:val="left"/>
+      <w:pPr>
+        <w:ind w:left="2880" w:hanging="360"/>
+      </w:pPr>
+      <w:rPr>
+        <w:rFonts w:ascii="Symbol" w:hAnsi="Symbol" w:hint="default"/>
+      </w:rPr>
+    </w:lvl>
+    <w:lvl w:ilvl="4" w:tplc="0C0A0003" w:tentative="1">
+      <w:start w:val="1"/>
+      <w:numFmt w:val="bullet"/>
+      <w:lvlText w:val="o"/>
+      <w:lvlJc w:val="left"/>
+      <w:pPr>
+        <w:ind w:left="3600" w:hanging="360"/>
+      </w:pPr>
+      <w:rPr>
+        <w:rFonts w:ascii="Courier New" w:hAnsi="Courier New" w:cs="Courier New" w:hint="default"/>
+      </w:rPr>
+    </w:lvl>
+    <w:lvl w:ilvl="5" w:tplc="0C0A0005" w:tentative="1">
+      <w:start w:val="1"/>
+      <w:numFmt w:val="bullet"/>
+      <w:lvlText w:val=""/>
+      <w:lvlJc w:val="left"/>
+      <w:pPr>
+        <w:ind w:left="4320" w:hanging="360"/>
+      </w:pPr>
+      <w:rPr>
+        <w:rFonts w:ascii="Wingdings" w:hAnsi="Wingdings" w:hint="default"/>
+      </w:rPr>
+    </w:lvl>
+    <w:lvl w:ilvl="6" w:tplc="0C0A0001" w:tentative="1">
+      <w:start w:val="1"/>
+      <w:numFmt w:val="bullet"/>
+      <w:lvlText w:val=""/>
+      <w:lvlJc w:val="left"/>
+      <w:pPr>
+        <w:ind w:left="5040" w:hanging="360"/>
+      </w:pPr>
+      <w:rPr>
+        <w:rFonts w:ascii="Symbol" w:hAnsi="Symbol" w:hint="default"/>
+      </w:rPr>
+    </w:lvl>
+    <w:lvl w:ilvl="7" w:tplc="0C0A0003" w:tentative="1">
+      <w:start w:val="1"/>
+      <w:numFmt w:val="bullet"/>
+      <w:lvlText w:val="o"/>
+      <w:lvlJc w:val="left"/>
+      <w:pPr>
+        <w:ind w:left="5760" w:hanging="360"/>
+      </w:pPr>
+      <w:rPr>
+        <w:rFonts w:ascii="Courier New" w:hAnsi="Courier New" w:cs="Courier New" w:hint="default"/>
+      </w:rPr>
+    </w:lvl>
+    <w:lvl w:ilvl="8" w:tplc="0C0A0005" w:tentative="1">
+      <w:start w:val="1"/>
+      <w:numFmt w:val="bullet"/>
+      <w:lvlText w:val=""/>
+      <w:lvlJc w:val="left"/>
+      <w:pPr>
+        <w:ind w:left="6480" w:hanging="360"/>
+      </w:pPr>
+      <w:rPr>
+        <w:rFonts w:ascii="Wingdings" w:hAnsi="Wingdings" w:hint="default"/>
+      </w:rPr>
+    </w:lvl>
+  </w:abstractNum>
+  <w:abstractNum w:abstractNumId="2" w15:restartNumberingAfterBreak="0">
     <w:nsid w:val="6DD258E3"/>
     <w:multiLevelType w:val="multilevel"/>
     <w:tmpl w:val="C804E18E"/>
@@ -732,21 +1178,27 @@
     </w:lvl>
   </w:abstractNum>
   <w:num w:numId="1" w16cid:durableId="1100370492">
-    <w:abstractNumId w:val="0"/>
+    <w:abstractNumId w:val="2"/>
   </w:num>
   <w:num w:numId="2" w16cid:durableId="1270236565">
-    <w:abstractNumId w:val="0"/>
+    <w:abstractNumId w:val="2"/>
   </w:num>
   <w:num w:numId="3" w16cid:durableId="801459228">
-    <w:abstractNumId w:val="0"/>
+    <w:abstractNumId w:val="2"/>
   </w:num>
   <w:num w:numId="4" w16cid:durableId="816266239">
-    <w:abstractNumId w:val="0"/>
+    <w:abstractNumId w:val="2"/>
   </w:num>
   <w:num w:numId="5" w16cid:durableId="583685178">
-    <w:abstractNumId w:val="0"/>
+    <w:abstractNumId w:val="2"/>
   </w:num>
   <w:num w:numId="6" w16cid:durableId="23285490">
+    <w:abstractNumId w:val="2"/>
+  </w:num>
+  <w:num w:numId="7" w16cid:durableId="141116320">
+    <w:abstractNumId w:val="1"/>
+  </w:num>
+  <w:num w:numId="8" w16cid:durableId="245653355">
     <w:abstractNumId w:val="0"/>
   </w:num>
 </w:numbering>
@@ -1659,6 +2111,29 @@
       </w:tblBorders>
     </w:tblPr>
   </w:style>
+  <w:style w:type="character" w:styleId="Hipervnculo">
+    <w:name w:val="Hyperlink"/>
+    <w:basedOn w:val="Fuentedeprrafopredeter"/>
+    <w:uiPriority w:val="99"/>
+    <w:unhideWhenUsed/>
+    <w:rsid w:val="00063EED"/>
+    <w:rPr>
+      <w:color w:val="0563C1" w:themeColor="hyperlink"/>
+      <w:u w:val="single"/>
+    </w:rPr>
+  </w:style>
+  <w:style w:type="character" w:styleId="Mencinsinresolver">
+    <w:name w:val="Unresolved Mention"/>
+    <w:basedOn w:val="Fuentedeprrafopredeter"/>
+    <w:uiPriority w:val="99"/>
+    <w:semiHidden/>
+    <w:unhideWhenUsed/>
+    <w:rsid w:val="00063EED"/>
+    <w:rPr>
+      <w:color w:val="605E5C"/>
+      <w:shd w:val="clear" w:color="auto" w:fill="E1DFDD"/>
+    </w:rPr>
+  </w:style>
 </w:styles>
 </file>
 

</xml_diff>